<commit_message>
Updates to interim project
</commit_message>
<xml_diff>
--- a/documents/InterimProject.docx
+++ b/documents/InterimProject.docx
@@ -1,6 +1,6 @@
 
 <file path=word/document.xml><?xml version="1.0" encoding="utf-8"?>
-<w:document xmlns:ve="http://schemas.openxmlformats.org/markup-compatibility/2006" xmlns:o="urn:schemas-microsoft-com:office:office" xmlns:r="http://schemas.openxmlformats.org/officeDocument/2006/relationships" xmlns:m="http://schemas.openxmlformats.org/officeDocument/2006/math" xmlns:v="urn:schemas-microsoft-com:vml" xmlns:wp="http://schemas.openxmlformats.org/drawingml/2006/wordprocessingDrawing" xmlns:w10="urn:schemas-microsoft-com:office:word" xmlns:w="http://schemas.openxmlformats.org/wordprocessingml/2006/main" xmlns:wne="http://schemas.microsoft.com/office/word/2006/wordml">
+<w:document xmlns:wpc="http://schemas.microsoft.com/office/word/2010/wordprocessingCanvas" xmlns:mc="http://schemas.openxmlformats.org/markup-compatibility/2006" xmlns:o="urn:schemas-microsoft-com:office:office" xmlns:r="http://schemas.openxmlformats.org/officeDocument/2006/relationships" xmlns:m="http://schemas.openxmlformats.org/officeDocument/2006/math" xmlns:v="urn:schemas-microsoft-com:vml" xmlns:wp14="http://schemas.microsoft.com/office/word/2010/wordprocessingDrawing" xmlns:wp="http://schemas.openxmlformats.org/drawingml/2006/wordprocessingDrawing" xmlns:w10="urn:schemas-microsoft-com:office:word" xmlns:w="http://schemas.openxmlformats.org/wordprocessingml/2006/main" xmlns:w14="http://schemas.microsoft.com/office/word/2010/wordml" xmlns:wpg="http://schemas.microsoft.com/office/word/2010/wordprocessingGroup" xmlns:wpi="http://schemas.microsoft.com/office/word/2010/wordprocessingInk" xmlns:wne="http://schemas.microsoft.com/office/word/2006/wordml" xmlns:wps="http://schemas.microsoft.com/office/word/2010/wordprocessingShape" mc:Ignorable="w14 wp14">
   <w:body>
     <w:p>
       <w:pPr>
@@ -69,14 +69,51 @@
           <w:sz w:val="20"/>
           <w:szCs w:val="20"/>
         </w:rPr>
-        <w:t xml:space="preserve"> Date</w:t>
-      </w:r>
+        <w:t xml:space="preserve"> In Class</w:t>
+      </w:r>
+      <w:bookmarkStart w:id="0" w:name="_GoBack"/>
+      <w:bookmarkEnd w:id="0"/>
       <w:r>
         <w:rPr>
           <w:sz w:val="20"/>
           <w:szCs w:val="20"/>
         </w:rPr>
-        <w:t>: Friday, March 4</w:t>
+        <w:t>:</w:t>
+      </w:r>
+      <w:r>
+        <w:rPr>
+          <w:sz w:val="20"/>
+          <w:szCs w:val="20"/>
+        </w:rPr>
+        <w:t xml:space="preserve"> </w:t>
+      </w:r>
+      <w:r>
+        <w:rPr>
+          <w:sz w:val="20"/>
+          <w:szCs w:val="20"/>
+        </w:rPr>
+        <w:t xml:space="preserve">8:05 AM, </w:t>
+      </w:r>
+      <w:r>
+        <w:rPr>
+          <w:sz w:val="20"/>
+          <w:szCs w:val="20"/>
+        </w:rPr>
+        <w:t>Tuesday</w:t>
+      </w:r>
+      <w:r>
+        <w:rPr>
+          <w:sz w:val="20"/>
+          <w:szCs w:val="20"/>
+        </w:rPr>
+        <w:t xml:space="preserve"> </w:t>
+      </w:r>
+      <w:r>
+        <w:rPr>
+          <w:sz w:val="20"/>
+          <w:szCs w:val="20"/>
+        </w:rPr>
+        <w:t>15</w:t>
       </w:r>
       <w:r>
         <w:rPr>
@@ -133,10 +170,28 @@
         <w:t xml:space="preserve">The system to be tested (measured, studied, etc.) must utilize </w:t>
       </w:r>
       <w:r>
-        <w:t>at least four channels total of input and</w:t>
+        <w:t xml:space="preserve">at least </w:t>
+      </w:r>
+      <w:r>
+        <w:rPr>
+          <w:strike/>
+        </w:rPr>
+        <w:t>four</w:t>
+      </w:r>
+      <w:r>
+        <w:t xml:space="preserve"> </w:t>
+      </w:r>
+      <w:r>
+        <w:t xml:space="preserve">three </w:t>
+      </w:r>
+      <w:r>
+        <w:t>channels total of input and</w:t>
       </w:r>
       <w:r>
         <w:t xml:space="preserve"> output.</w:t>
+      </w:r>
+      <w:r>
+        <w:t xml:space="preserve"> Extra credit will be given for a reported fourth channel, (provided it is complete in the report, per the requirements below and uses a different sensor type).</w:t>
       </w:r>
     </w:p>
     <w:p>
@@ -148,7 +203,10 @@
         </w:numPr>
       </w:pPr>
       <w:r>
-        <w:t xml:space="preserve">At least two of the channels must be of different major types (analog input, analog output, digital I/O, counter-timers, instrument control). </w:t>
+        <w:t>At least two of the channels must be of different major types (analog input, analog output, digital I/O, count</w:t>
+      </w:r>
+      <w:r>
+        <w:t>er-timers, instrument control).</w:t>
       </w:r>
     </w:p>
     <w:p>
@@ -247,8 +305,13 @@
         <w:t>fixturing</w:t>
       </w:r>
       <w:proofErr w:type="spellEnd"/>
-      <w:r>
-        <w:t>?, etc.)</w:t>
+      <w:proofErr w:type="gramStart"/>
+      <w:r>
+        <w:t>?,</w:t>
+      </w:r>
+      <w:proofErr w:type="gramEnd"/>
+      <w:r>
+        <w:t xml:space="preserve"> etc.)</w:t>
       </w:r>
     </w:p>
     <w:p>
@@ -291,21 +354,84 @@
       <w:pPr>
         <w:pStyle w:val="ListParagraph"/>
         <w:numPr>
+          <w:ilvl w:val="1"/>
+          <w:numId w:val="8"/>
+        </w:numPr>
+      </w:pPr>
+      <w:r>
+        <w:t xml:space="preserve">Note, if the </w:t>
+      </w:r>
+      <w:r>
+        <w:rPr>
+          <w:i/>
+        </w:rPr>
+        <w:t>best</w:t>
+      </w:r>
+      <w:r>
+        <w:t xml:space="preserve"> transducer and the </w:t>
+      </w:r>
+      <w:r>
+        <w:rPr>
+          <w:i/>
+        </w:rPr>
+        <w:t>chosen</w:t>
+      </w:r>
+      <w:r>
+        <w:t xml:space="preserve"> transducer differ because, for example, you were limited by budget, or used a pre-purchased sensor, make a note of it. “Sensor X is best because it has infinite accuracy but it costs all the dollars and we already have sensor Y was already in the lab.”</w:t>
+      </w:r>
+    </w:p>
+    <w:p>
+      <w:pPr>
+        <w:pStyle w:val="ListParagraph"/>
+        <w:numPr>
           <w:ilvl w:val="0"/>
           <w:numId w:val="8"/>
         </w:numPr>
-      </w:pPr>
-      <w:r>
+        <w:rPr>
+          <w:strike/>
+        </w:rPr>
+      </w:pPr>
+      <w:r>
+        <w:rPr>
+          <w:strike/>
+        </w:rPr>
         <w:t xml:space="preserve">Choose cabling considering required cabling length, </w:t>
       </w:r>
       <w:r>
+        <w:rPr>
+          <w:strike/>
+        </w:rPr>
         <w:t xml:space="preserve">voltage, current, </w:t>
       </w:r>
       <w:r>
+        <w:rPr>
+          <w:strike/>
+        </w:rPr>
         <w:t>impedance, noise,</w:t>
       </w:r>
       <w:r>
+        <w:rPr>
+          <w:strike/>
+        </w:rPr>
         <w:t xml:space="preserve"> grounding, and cost</w:t>
+      </w:r>
+      <w:r>
+        <w:rPr>
+          <w:strike/>
+        </w:rPr>
+        <w:t>.</w:t>
+      </w:r>
+      <w:r>
+        <w:t xml:space="preserve"> </w:t>
+      </w:r>
+      <w:r>
+        <w:t>(</w:t>
+      </w:r>
+      <w:r>
+        <w:t>Extra credit if included</w:t>
+      </w:r>
+      <w:r>
+        <w:t>.)</w:t>
       </w:r>
     </w:p>
     <w:p>
@@ -315,9 +441,42 @@
           <w:ilvl w:val="0"/>
           <w:numId w:val="8"/>
         </w:numPr>
-      </w:pPr>
-      <w:r>
+        <w:rPr>
+          <w:strike/>
+        </w:rPr>
+      </w:pPr>
+      <w:r>
+        <w:rPr>
+          <w:strike/>
+        </w:rPr>
+        <w:lastRenderedPageBreak/>
         <w:t>Choose connectors considering required voltage, current, safety, convenience and cost.</w:t>
+      </w:r>
+      <w:r>
+        <w:rPr>
+          <w:strike/>
+        </w:rPr>
+        <w:t xml:space="preserve"> (</w:t>
+      </w:r>
+      <w:r>
+        <w:t>Extra credit if included</w:t>
+      </w:r>
+      <w:r>
+        <w:t>.)</w:t>
+      </w:r>
+    </w:p>
+    <w:p>
+      <w:pPr>
+        <w:ind w:left="773"/>
+      </w:pPr>
+      <w:r>
+        <w:rPr>
+          <w:b/>
+        </w:rPr>
+        <w:t xml:space="preserve">NOTE: </w:t>
+      </w:r>
+      <w:r>
+        <w:t>The report should include at least 9 candidate sensors/actuators. If multiple channels are expected to measure identical data (e.g., temperature at two different locations on a device), please research more sensors, rather than reporting the same three sensors twice, which would be dumb.</w:t>
       </w:r>
     </w:p>
     <w:p>
@@ -383,8 +542,18 @@
         </w:numPr>
       </w:pPr>
       <w:r>
-        <w:lastRenderedPageBreak/>
         <w:t>Operational details</w:t>
+      </w:r>
+      <w:r>
+        <w:t xml:space="preserve"> (computer interface, software driver, does it work with LabVIEW</w:t>
+      </w:r>
+      <w:proofErr w:type="gramStart"/>
+      <w:r>
+        <w:t>?,</w:t>
+      </w:r>
+      <w:proofErr w:type="gramEnd"/>
+      <w:r>
+        <w:t xml:space="preserve"> etc.)</w:t>
       </w:r>
     </w:p>
     <w:p>
@@ -447,7 +616,13 @@
         </w:numPr>
       </w:pPr>
       <w:r>
-        <w:t>Will these components be likely to be used in other experiments in the future and, if so, are thy the best choice?</w:t>
+        <w:t>Will these components be likely to be used in other experiments in the future and, if so, are th</w:t>
+      </w:r>
+      <w:r>
+        <w:t>e</w:t>
+      </w:r>
+      <w:r>
+        <w:t>y the best choice?</w:t>
       </w:r>
     </w:p>
     <w:p>
@@ -552,11 +727,35 @@
     </w:p>
     <w:p>
       <w:r>
-        <w:t>Reports shall be printed on letter paper and stapled or otherwise bound. Submit the report to me in class or in my MTU mailbox by the due date.</w:t>
-      </w:r>
-    </w:p>
-    <w:p>
-      <w:r>
+        <w:t xml:space="preserve">Reports shall be printed on letter paper and stapled or otherwise bound. Submit the report to me in </w:t>
+      </w:r>
+      <w:proofErr w:type="gramStart"/>
+      <w:r>
+        <w:t>class</w:t>
+      </w:r>
+      <w:proofErr w:type="gramEnd"/>
+      <w:r>
+        <w:t>.</w:t>
+      </w:r>
+      <w:r>
+        <w:t xml:space="preserve"> </w:t>
+      </w:r>
+      <w:r>
+        <w:rPr>
+          <w:strike/>
+        </w:rPr>
+        <w:t>or in my MTU mailbox by the due date</w:t>
+      </w:r>
+      <w:r>
+        <w:t>.</w:t>
+      </w:r>
+    </w:p>
+    <w:p>
+      <w:pPr>
+        <w:keepNext/>
+      </w:pPr>
+      <w:r>
+        <w:lastRenderedPageBreak/>
         <w:t>The following format should be observed:</w:t>
       </w:r>
     </w:p>
@@ -743,7 +942,6 @@
         </w:numPr>
       </w:pPr>
       <w:r>
-        <w:lastRenderedPageBreak/>
         <w:t>Do not make your recommendations here. Save that for “Selected system”</w:t>
       </w:r>
     </w:p>
@@ -1058,6 +1256,7 @@
         </w:numPr>
       </w:pPr>
       <w:r>
+        <w:lastRenderedPageBreak/>
         <w:t>References to sources provided</w:t>
       </w:r>
     </w:p>
@@ -1171,6 +1370,7 @@
       </w:r>
     </w:p>
     <w:sectPr>
+      <w:footerReference w:type="default" r:id="rId8"/>
       <w:pgSz w:w="12240" w:h="15840"/>
       <w:pgMar w:top="1440" w:right="1440" w:bottom="1440" w:left="1440" w:header="720" w:footer="720" w:gutter="0"/>
       <w:cols w:space="720"/>
@@ -1180,8 +1380,113 @@
 </w:document>
 </file>
 
+<file path=word/endnotes.xml><?xml version="1.0" encoding="utf-8"?>
+<w:endnotes xmlns:wpc="http://schemas.microsoft.com/office/word/2010/wordprocessingCanvas" xmlns:mc="http://schemas.openxmlformats.org/markup-compatibility/2006" xmlns:o="urn:schemas-microsoft-com:office:office" xmlns:r="http://schemas.openxmlformats.org/officeDocument/2006/relationships" xmlns:m="http://schemas.openxmlformats.org/officeDocument/2006/math" xmlns:v="urn:schemas-microsoft-com:vml" xmlns:wp14="http://schemas.microsoft.com/office/word/2010/wordprocessingDrawing" xmlns:wp="http://schemas.openxmlformats.org/drawingml/2006/wordprocessingDrawing" xmlns:w10="urn:schemas-microsoft-com:office:word" xmlns:w="http://schemas.openxmlformats.org/wordprocessingml/2006/main" xmlns:w14="http://schemas.microsoft.com/office/word/2010/wordml" xmlns:wpg="http://schemas.microsoft.com/office/word/2010/wordprocessingGroup" xmlns:wpi="http://schemas.microsoft.com/office/word/2010/wordprocessingInk" xmlns:wne="http://schemas.microsoft.com/office/word/2006/wordml" xmlns:wps="http://schemas.microsoft.com/office/word/2010/wordprocessingShape" mc:Ignorable="w14 wp14">
+  <w:endnote w:type="separator" w:id="-1">
+    <w:p>
+      <w:pPr>
+        <w:spacing w:after="0" w:line="240" w:lineRule="auto"/>
+      </w:pPr>
+      <w:r>
+        <w:separator/>
+      </w:r>
+    </w:p>
+  </w:endnote>
+  <w:endnote w:type="continuationSeparator" w:id="0">
+    <w:p>
+      <w:pPr>
+        <w:spacing w:after="0" w:line="240" w:lineRule="auto"/>
+      </w:pPr>
+      <w:r>
+        <w:continuationSeparator/>
+      </w:r>
+    </w:p>
+  </w:endnote>
+</w:endnotes>
+</file>
+
+<file path=word/footer1.xml><?xml version="1.0" encoding="utf-8"?>
+<w:ftr xmlns:wpc="http://schemas.microsoft.com/office/word/2010/wordprocessingCanvas" xmlns:mc="http://schemas.openxmlformats.org/markup-compatibility/2006" xmlns:o="urn:schemas-microsoft-com:office:office" xmlns:r="http://schemas.openxmlformats.org/officeDocument/2006/relationships" xmlns:m="http://schemas.openxmlformats.org/officeDocument/2006/math" xmlns:v="urn:schemas-microsoft-com:vml" xmlns:wp14="http://schemas.microsoft.com/office/word/2010/wordprocessingDrawing" xmlns:wp="http://schemas.openxmlformats.org/drawingml/2006/wordprocessingDrawing" xmlns:w10="urn:schemas-microsoft-com:office:word" xmlns:w="http://schemas.openxmlformats.org/wordprocessingml/2006/main" xmlns:w14="http://schemas.microsoft.com/office/word/2010/wordml" xmlns:wpg="http://schemas.microsoft.com/office/word/2010/wordprocessingGroup" xmlns:wpi="http://schemas.microsoft.com/office/word/2010/wordprocessingInk" xmlns:wne="http://schemas.microsoft.com/office/word/2006/wordml" xmlns:wps="http://schemas.microsoft.com/office/word/2010/wordprocessingShape" mc:Ignorable="w14 wp14">
+  <w:p>
+    <w:pPr>
+      <w:pStyle w:val="Footer"/>
+    </w:pPr>
+    <w:r>
+      <w:tab/>
+    </w:r>
+    <w:sdt>
+      <w:sdtPr>
+        <w:id w:val="-976142848"/>
+        <w:docPartObj>
+          <w:docPartGallery w:val="Page Numbers (Bottom of Page)"/>
+          <w:docPartUnique/>
+        </w:docPartObj>
+      </w:sdtPr>
+      <w:sdtEndPr>
+        <w:rPr>
+          <w:noProof/>
+        </w:rPr>
+      </w:sdtEndPr>
+      <w:sdtContent>
+        <w:r>
+          <w:fldChar w:fldCharType="begin"/>
+        </w:r>
+        <w:r>
+          <w:instrText xml:space="preserve"> PAGE   \* MERGEFORMAT </w:instrText>
+        </w:r>
+        <w:r>
+          <w:fldChar w:fldCharType="separate"/>
+        </w:r>
+        <w:r>
+          <w:rPr>
+            <w:noProof/>
+          </w:rPr>
+          <w:t>1</w:t>
+        </w:r>
+        <w:r>
+          <w:rPr>
+            <w:noProof/>
+          </w:rPr>
+          <w:fldChar w:fldCharType="end"/>
+        </w:r>
+      </w:sdtContent>
+    </w:sdt>
+  </w:p>
+  <w:p>
+    <w:pPr>
+      <w:pStyle w:val="Footer"/>
+    </w:pPr>
+  </w:p>
+</w:ftr>
+</file>
+
+<file path=word/footnotes.xml><?xml version="1.0" encoding="utf-8"?>
+<w:footnotes xmlns:wpc="http://schemas.microsoft.com/office/word/2010/wordprocessingCanvas" xmlns:mc="http://schemas.openxmlformats.org/markup-compatibility/2006" xmlns:o="urn:schemas-microsoft-com:office:office" xmlns:r="http://schemas.openxmlformats.org/officeDocument/2006/relationships" xmlns:m="http://schemas.openxmlformats.org/officeDocument/2006/math" xmlns:v="urn:schemas-microsoft-com:vml" xmlns:wp14="http://schemas.microsoft.com/office/word/2010/wordprocessingDrawing" xmlns:wp="http://schemas.openxmlformats.org/drawingml/2006/wordprocessingDrawing" xmlns:w10="urn:schemas-microsoft-com:office:word" xmlns:w="http://schemas.openxmlformats.org/wordprocessingml/2006/main" xmlns:w14="http://schemas.microsoft.com/office/word/2010/wordml" xmlns:wpg="http://schemas.microsoft.com/office/word/2010/wordprocessingGroup" xmlns:wpi="http://schemas.microsoft.com/office/word/2010/wordprocessingInk" xmlns:wne="http://schemas.microsoft.com/office/word/2006/wordml" xmlns:wps="http://schemas.microsoft.com/office/word/2010/wordprocessingShape" mc:Ignorable="w14 wp14">
+  <w:footnote w:type="separator" w:id="-1">
+    <w:p>
+      <w:pPr>
+        <w:spacing w:after="0" w:line="240" w:lineRule="auto"/>
+      </w:pPr>
+      <w:r>
+        <w:separator/>
+      </w:r>
+    </w:p>
+  </w:footnote>
+  <w:footnote w:type="continuationSeparator" w:id="0">
+    <w:p>
+      <w:pPr>
+        <w:spacing w:after="0" w:line="240" w:lineRule="auto"/>
+      </w:pPr>
+      <w:r>
+        <w:continuationSeparator/>
+      </w:r>
+    </w:p>
+  </w:footnote>
+</w:footnotes>
+</file>
+
 <file path=word/numbering.xml><?xml version="1.0" encoding="utf-8"?>
-<w:numbering xmlns:ve="http://schemas.openxmlformats.org/markup-compatibility/2006" xmlns:o="urn:schemas-microsoft-com:office:office" xmlns:r="http://schemas.openxmlformats.org/officeDocument/2006/relationships" xmlns:m="http://schemas.openxmlformats.org/officeDocument/2006/math" xmlns:v="urn:schemas-microsoft-com:vml" xmlns:wp="http://schemas.openxmlformats.org/drawingml/2006/wordprocessingDrawing" xmlns:w10="urn:schemas-microsoft-com:office:word" xmlns:w="http://schemas.openxmlformats.org/wordprocessingml/2006/main" xmlns:wne="http://schemas.microsoft.com/office/word/2006/wordml">
+<w:numbering xmlns:wpc="http://schemas.microsoft.com/office/word/2010/wordprocessingCanvas" xmlns:mc="http://schemas.openxmlformats.org/markup-compatibility/2006" xmlns:o="urn:schemas-microsoft-com:office:office" xmlns:r="http://schemas.openxmlformats.org/officeDocument/2006/relationships" xmlns:m="http://schemas.openxmlformats.org/officeDocument/2006/math" xmlns:v="urn:schemas-microsoft-com:vml" xmlns:wp14="http://schemas.microsoft.com/office/word/2010/wordprocessingDrawing" xmlns:wp="http://schemas.openxmlformats.org/drawingml/2006/wordprocessingDrawing" xmlns:w10="urn:schemas-microsoft-com:office:word" xmlns:w="http://schemas.openxmlformats.org/wordprocessingml/2006/main" xmlns:w14="http://schemas.microsoft.com/office/word/2010/wordml" xmlns:wpg="http://schemas.microsoft.com/office/word/2010/wordprocessingGroup" xmlns:wpi="http://schemas.microsoft.com/office/word/2010/wordprocessingInk" xmlns:wne="http://schemas.microsoft.com/office/word/2006/wordml" xmlns:wps="http://schemas.microsoft.com/office/word/2010/wordprocessingShape" mc:Ignorable="w14 wp14">
   <w:abstractNum w:abstractNumId="0">
     <w:nsid w:val="0377294E"/>
     <w:multiLevelType w:val="multilevel"/>
@@ -2496,7 +2801,7 @@
 </file>
 
 <file path=word/styles.xml><?xml version="1.0" encoding="utf-8"?>
-<w:styles xmlns:r="http://schemas.openxmlformats.org/officeDocument/2006/relationships" xmlns:w="http://schemas.openxmlformats.org/wordprocessingml/2006/main">
+<w:styles xmlns:mc="http://schemas.openxmlformats.org/markup-compatibility/2006" xmlns:r="http://schemas.openxmlformats.org/officeDocument/2006/relationships" xmlns:w="http://schemas.openxmlformats.org/wordprocessingml/2006/main" xmlns:w14="http://schemas.microsoft.com/office/word/2010/wordml" mc:Ignorable="w14">
   <w:docDefaults>
     <w:rPrDefault>
       <w:rPr>
@@ -2686,7 +2991,6 @@
     <w:uiPriority w:val="99"/>
     <w:semiHidden/>
     <w:unhideWhenUsed/>
-    <w:qFormat/>
     <w:tblPr>
       <w:tblInd w:w="0" w:type="dxa"/>
       <w:tblCellMar>
@@ -2712,7 +3016,6 @@
       <w:spacing w:after="0" w:line="240" w:lineRule="auto"/>
     </w:pPr>
     <w:tblPr>
-      <w:tblInd w:w="0" w:type="dxa"/>
       <w:tblBorders>
         <w:top w:val="single" w:sz="4" w:space="0" w:color="000000" w:themeColor="text1"/>
         <w:left w:val="single" w:sz="4" w:space="0" w:color="000000" w:themeColor="text1"/>
@@ -2721,12 +3024,6 @@
         <w:insideH w:val="single" w:sz="4" w:space="0" w:color="000000" w:themeColor="text1"/>
         <w:insideV w:val="single" w:sz="4" w:space="0" w:color="000000" w:themeColor="text1"/>
       </w:tblBorders>
-      <w:tblCellMar>
-        <w:top w:w="0" w:type="dxa"/>
-        <w:left w:w="108" w:type="dxa"/>
-        <w:bottom w:w="0" w:type="dxa"/>
-        <w:right w:w="108" w:type="dxa"/>
-      </w:tblCellMar>
     </w:tblPr>
   </w:style>
   <w:style w:type="paragraph" w:styleId="ListParagraph">
@@ -2749,6 +3046,240 @@
     <w:rPr>
       <w:b/>
     </w:rPr>
+  </w:style>
+  <w:style w:type="paragraph" w:styleId="Header">
+    <w:name w:val="header"/>
+    <w:basedOn w:val="Normal"/>
+    <w:link w:val="HeaderChar"/>
+    <w:uiPriority w:val="99"/>
+    <w:unhideWhenUsed/>
+    <w:rsid w:val="008E7A70"/>
+    <w:pPr>
+      <w:tabs>
+        <w:tab w:val="center" w:pos="4680"/>
+        <w:tab w:val="right" w:pos="9360"/>
+      </w:tabs>
+      <w:spacing w:after="0" w:line="240" w:lineRule="auto"/>
+    </w:pPr>
+  </w:style>
+  <w:style w:type="character" w:customStyle="1" w:styleId="HeaderChar">
+    <w:name w:val="Header Char"/>
+    <w:basedOn w:val="DefaultParagraphFont"/>
+    <w:link w:val="Header"/>
+    <w:uiPriority w:val="99"/>
+    <w:rsid w:val="008E7A70"/>
+  </w:style>
+  <w:style w:type="paragraph" w:styleId="Footer">
+    <w:name w:val="footer"/>
+    <w:basedOn w:val="Normal"/>
+    <w:link w:val="FooterChar"/>
+    <w:uiPriority w:val="99"/>
+    <w:unhideWhenUsed/>
+    <w:rsid w:val="008E7A70"/>
+    <w:pPr>
+      <w:tabs>
+        <w:tab w:val="center" w:pos="4680"/>
+        <w:tab w:val="right" w:pos="9360"/>
+      </w:tabs>
+      <w:spacing w:after="0" w:line="240" w:lineRule="auto"/>
+    </w:pPr>
+  </w:style>
+  <w:style w:type="character" w:customStyle="1" w:styleId="FooterChar">
+    <w:name w:val="Footer Char"/>
+    <w:basedOn w:val="DefaultParagraphFont"/>
+    <w:link w:val="Footer"/>
+    <w:uiPriority w:val="99"/>
+    <w:rsid w:val="008E7A70"/>
+  </w:style>
+</w:styles>
+</file>
+
+<file path=word/stylesWithEffects.xml><?xml version="1.0" encoding="utf-8"?>
+<w:styles xmlns:wpc="http://schemas.microsoft.com/office/word/2010/wordprocessingCanvas" xmlns:mc="http://schemas.openxmlformats.org/markup-compatibility/2006" xmlns:o="urn:schemas-microsoft-com:office:office" xmlns:r="http://schemas.openxmlformats.org/officeDocument/2006/relationships" xmlns:m="http://schemas.openxmlformats.org/officeDocument/2006/math" xmlns:v="urn:schemas-microsoft-com:vml" xmlns:wp14="http://schemas.microsoft.com/office/word/2010/wordprocessingDrawing" xmlns:wp="http://schemas.openxmlformats.org/drawingml/2006/wordprocessingDrawing" xmlns:w10="urn:schemas-microsoft-com:office:word" xmlns:w="http://schemas.openxmlformats.org/wordprocessingml/2006/main" xmlns:w14="http://schemas.microsoft.com/office/word/2010/wordml" xmlns:wpg="http://schemas.microsoft.com/office/word/2010/wordprocessingGroup" xmlns:wpi="http://schemas.microsoft.com/office/word/2010/wordprocessingInk" xmlns:wne="http://schemas.microsoft.com/office/word/2006/wordml" xmlns:wps="http://schemas.microsoft.com/office/word/2010/wordprocessingShape" mc:Ignorable="w14 wp14">
+  <w:docDefaults>
+    <w:rPrDefault>
+      <w:rPr>
+        <w:rFonts w:asciiTheme="minorHAnsi" w:eastAsiaTheme="minorEastAsia" w:hAnsiTheme="minorHAnsi" w:cstheme="minorBidi"/>
+        <w:sz w:val="22"/>
+        <w:szCs w:val="22"/>
+        <w:lang w:val="en-US" w:eastAsia="en-US" w:bidi="ar-SA"/>
+      </w:rPr>
+    </w:rPrDefault>
+    <w:pPrDefault>
+      <w:pPr>
+        <w:spacing w:after="200" w:line="276" w:lineRule="auto"/>
+      </w:pPr>
+    </w:pPrDefault>
+  </w:docDefaults>
+  <w:latentStyles w:defLockedState="0" w:defUIPriority="99" w:defSemiHidden="1" w:defUnhideWhenUsed="1" w:defQFormat="0" w:count="267">
+    <w:lsdException w:name="Normal" w:semiHidden="0" w:uiPriority="0" w:unhideWhenUsed="0" w:qFormat="1"/>
+    <w:lsdException w:name="heading 1" w:semiHidden="0" w:uiPriority="9" w:unhideWhenUsed="0" w:qFormat="1"/>
+    <w:lsdException w:name="heading 2" w:uiPriority="9" w:qFormat="1"/>
+    <w:lsdException w:name="heading 3" w:uiPriority="9" w:qFormat="1"/>
+    <w:lsdException w:name="heading 4" w:uiPriority="9" w:qFormat="1"/>
+    <w:lsdException w:name="heading 5" w:uiPriority="9" w:qFormat="1"/>
+    <w:lsdException w:name="heading 6" w:uiPriority="9" w:qFormat="1"/>
+    <w:lsdException w:name="heading 7" w:uiPriority="9" w:qFormat="1"/>
+    <w:lsdException w:name="heading 8" w:uiPriority="9" w:qFormat="1"/>
+    <w:lsdException w:name="heading 9" w:uiPriority="9" w:qFormat="1"/>
+    <w:lsdException w:name="toc 1" w:uiPriority="39"/>
+    <w:lsdException w:name="toc 2" w:uiPriority="39"/>
+    <w:lsdException w:name="toc 3" w:uiPriority="39"/>
+    <w:lsdException w:name="toc 4" w:uiPriority="39"/>
+    <w:lsdException w:name="toc 5" w:uiPriority="39"/>
+    <w:lsdException w:name="toc 6" w:uiPriority="39"/>
+    <w:lsdException w:name="toc 7" w:uiPriority="39"/>
+    <w:lsdException w:name="toc 8" w:uiPriority="39"/>
+    <w:lsdException w:name="toc 9" w:uiPriority="39"/>
+    <w:lsdException w:name="caption" w:uiPriority="35" w:qFormat="1"/>
+    <w:lsdException w:name="Title" w:semiHidden="0" w:uiPriority="10" w:unhideWhenUsed="0" w:qFormat="1"/>
+    <w:lsdException w:name="Default Paragraph Font" w:uiPriority="1"/>
+    <w:lsdException w:name="Subtitle" w:semiHidden="0" w:uiPriority="11" w:unhideWhenUsed="0" w:qFormat="1"/>
+    <w:lsdException w:name="Strong" w:semiHidden="0" w:uiPriority="22" w:unhideWhenUsed="0" w:qFormat="1"/>
+    <w:lsdException w:name="Emphasis" w:semiHidden="0" w:uiPriority="20" w:unhideWhenUsed="0" w:qFormat="1"/>
+    <w:lsdException w:name="Table Grid" w:semiHidden="0" w:uiPriority="59" w:unhideWhenUsed="0"/>
+    <w:lsdException w:name="Placeholder Text" w:unhideWhenUsed="0"/>
+    <w:lsdException w:name="No Spacing" w:semiHidden="0" w:uiPriority="1" w:unhideWhenUsed="0" w:qFormat="1"/>
+    <w:lsdException w:name="Light Shading" w:semiHidden="0" w:uiPriority="60" w:unhideWhenUsed="0"/>
+    <w:lsdException w:name="Light List" w:semiHidden="0" w:uiPriority="61" w:unhideWhenUsed="0"/>
+    <w:lsdException w:name="Light Grid" w:semiHidden="0" w:uiPriority="62" w:unhideWhenUsed="0"/>
+    <w:lsdException w:name="Medium Shading 1" w:semiHidden="0" w:uiPriority="63" w:unhideWhenUsed="0"/>
+    <w:lsdException w:name="Medium Shading 2" w:semiHidden="0" w:uiPriority="64" w:unhideWhenUsed="0"/>
+    <w:lsdException w:name="Medium List 1" w:semiHidden="0" w:uiPriority="65" w:unhideWhenUsed="0"/>
+    <w:lsdException w:name="Medium List 2" w:semiHidden="0" w:uiPriority="66" w:unhideWhenUsed="0"/>
+    <w:lsdException w:name="Medium Grid 1" w:semiHidden="0" w:uiPriority="67" w:unhideWhenUsed="0"/>
+    <w:lsdException w:name="Medium Grid 2" w:semiHidden="0" w:uiPriority="68" w:unhideWhenUsed="0"/>
+    <w:lsdException w:name="Medium Grid 3" w:semiHidden="0" w:uiPriority="69" w:unhideWhenUsed="0"/>
+    <w:lsdException w:name="Dark List" w:semiHidden="0" w:uiPriority="70" w:unhideWhenUsed="0"/>
+    <w:lsdException w:name="Colorful Shading" w:semiHidden="0" w:uiPriority="71" w:unhideWhenUsed="0"/>
+    <w:lsdException w:name="Colorful List" w:semiHidden="0" w:uiPriority="72" w:unhideWhenUsed="0"/>
+    <w:lsdException w:name="Colorful Grid" w:semiHidden="0" w:uiPriority="73" w:unhideWhenUsed="0"/>
+    <w:lsdException w:name="Light Shading Accent 1" w:semiHidden="0" w:uiPriority="60" w:unhideWhenUsed="0"/>
+    <w:lsdException w:name="Light List Accent 1" w:semiHidden="0" w:uiPriority="61" w:unhideWhenUsed="0"/>
+    <w:lsdException w:name="Light Grid Accent 1" w:semiHidden="0" w:uiPriority="62" w:unhideWhenUsed="0"/>
+    <w:lsdException w:name="Medium Shading 1 Accent 1" w:semiHidden="0" w:uiPriority="63" w:unhideWhenUsed="0"/>
+    <w:lsdException w:name="Medium Shading 2 Accent 1" w:semiHidden="0" w:uiPriority="64" w:unhideWhenUsed="0"/>
+    <w:lsdException w:name="Medium List 1 Accent 1" w:semiHidden="0" w:uiPriority="65" w:unhideWhenUsed="0"/>
+    <w:lsdException w:name="Revision" w:unhideWhenUsed="0"/>
+    <w:lsdException w:name="List Paragraph" w:semiHidden="0" w:uiPriority="34" w:unhideWhenUsed="0" w:qFormat="1"/>
+    <w:lsdException w:name="Quote" w:semiHidden="0" w:uiPriority="29" w:unhideWhenUsed="0" w:qFormat="1"/>
+    <w:lsdException w:name="Intense Quote" w:semiHidden="0" w:uiPriority="30" w:unhideWhenUsed="0" w:qFormat="1"/>
+    <w:lsdException w:name="Medium List 2 Accent 1" w:semiHidden="0" w:uiPriority="66" w:unhideWhenUsed="0"/>
+    <w:lsdException w:name="Medium Grid 1 Accent 1" w:semiHidden="0" w:uiPriority="67" w:unhideWhenUsed="0"/>
+    <w:lsdException w:name="Medium Grid 2 Accent 1" w:semiHidden="0" w:uiPriority="68" w:unhideWhenUsed="0"/>
+    <w:lsdException w:name="Medium Grid 3 Accent 1" w:semiHidden="0" w:uiPriority="69" w:unhideWhenUsed="0"/>
+    <w:lsdException w:name="Dark List Accent 1" w:semiHidden="0" w:uiPriority="70" w:unhideWhenUsed="0"/>
+    <w:lsdException w:name="Colorful Shading Accent 1" w:semiHidden="0" w:uiPriority="71" w:unhideWhenUsed="0"/>
+    <w:lsdException w:name="Colorful List Accent 1" w:semiHidden="0" w:uiPriority="72" w:unhideWhenUsed="0"/>
+    <w:lsdException w:name="Colorful Grid Accent 1" w:semiHidden="0" w:uiPriority="73" w:unhideWhenUsed="0"/>
+    <w:lsdException w:name="Light Shading Accent 2" w:semiHidden="0" w:uiPriority="60" w:unhideWhenUsed="0"/>
+    <w:lsdException w:name="Light List Accent 2" w:semiHidden="0" w:uiPriority="61" w:unhideWhenUsed="0"/>
+    <w:lsdException w:name="Light Grid Accent 2" w:semiHidden="0" w:uiPriority="62" w:unhideWhenUsed="0"/>
+    <w:lsdException w:name="Medium Shading 1 Accent 2" w:semiHidden="0" w:uiPriority="63" w:unhideWhenUsed="0"/>
+    <w:lsdException w:name="Medium Shading 2 Accent 2" w:semiHidden="0" w:uiPriority="64" w:unhideWhenUsed="0"/>
+    <w:lsdException w:name="Medium List 1 Accent 2" w:semiHidden="0" w:uiPriority="65" w:unhideWhenUsed="0"/>
+    <w:lsdException w:name="Medium List 2 Accent 2" w:semiHidden="0" w:uiPriority="66" w:unhideWhenUsed="0"/>
+    <w:lsdException w:name="Medium Grid 1 Accent 2" w:semiHidden="0" w:uiPriority="67" w:unhideWhenUsed="0"/>
+    <w:lsdException w:name="Medium Grid 2 Accent 2" w:semiHidden="0" w:uiPriority="68" w:unhideWhenUsed="0"/>
+    <w:lsdException w:name="Medium Grid 3 Accent 2" w:semiHidden="0" w:uiPriority="69" w:unhideWhenUsed="0"/>
+    <w:lsdException w:name="Dark List Accent 2" w:semiHidden="0" w:uiPriority="70" w:unhideWhenUsed="0"/>
+    <w:lsdException w:name="Colorful Shading Accent 2" w:semiHidden="0" w:uiPriority="71" w:unhideWhenUsed="0"/>
+    <w:lsdException w:name="Colorful List Accent 2" w:semiHidden="0" w:uiPriority="72" w:unhideWhenUsed="0"/>
+    <w:lsdException w:name="Colorful Grid Accent 2" w:semiHidden="0" w:uiPriority="73" w:unhideWhenUsed="0"/>
+    <w:lsdException w:name="Light Shading Accent 3" w:semiHidden="0" w:uiPriority="60" w:unhideWhenUsed="0"/>
+    <w:lsdException w:name="Light List Accent 3" w:semiHidden="0" w:uiPriority="61" w:unhideWhenUsed="0"/>
+    <w:lsdException w:name="Light Grid Accent 3" w:semiHidden="0" w:uiPriority="62" w:unhideWhenUsed="0"/>
+    <w:lsdException w:name="Medium Shading 1 Accent 3" w:semiHidden="0" w:uiPriority="63" w:unhideWhenUsed="0"/>
+    <w:lsdException w:name="Medium Shading 2 Accent 3" w:semiHidden="0" w:uiPriority="64" w:unhideWhenUsed="0"/>
+    <w:lsdException w:name="Medium List 1 Accent 3" w:semiHidden="0" w:uiPriority="65" w:unhideWhenUsed="0"/>
+    <w:lsdException w:name="Medium List 2 Accent 3" w:semiHidden="0" w:uiPriority="66" w:unhideWhenUsed="0"/>
+    <w:lsdException w:name="Medium Grid 1 Accent 3" w:semiHidden="0" w:uiPriority="67" w:unhideWhenUsed="0"/>
+    <w:lsdException w:name="Medium Grid 2 Accent 3" w:semiHidden="0" w:uiPriority="68" w:unhideWhenUsed="0"/>
+    <w:lsdException w:name="Medium Grid 3 Accent 3" w:semiHidden="0" w:uiPriority="69" w:unhideWhenUsed="0"/>
+    <w:lsdException w:name="Dark List Accent 3" w:semiHidden="0" w:uiPriority="70" w:unhideWhenUsed="0"/>
+    <w:lsdException w:name="Colorful Shading Accent 3" w:semiHidden="0" w:uiPriority="71" w:unhideWhenUsed="0"/>
+    <w:lsdException w:name="Colorful List Accent 3" w:semiHidden="0" w:uiPriority="72" w:unhideWhenUsed="0"/>
+    <w:lsdException w:name="Colorful Grid Accent 3" w:semiHidden="0" w:uiPriority="73" w:unhideWhenUsed="0"/>
+    <w:lsdException w:name="Light Shading Accent 4" w:semiHidden="0" w:uiPriority="60" w:unhideWhenUsed="0"/>
+    <w:lsdException w:name="Light List Accent 4" w:semiHidden="0" w:uiPriority="61" w:unhideWhenUsed="0"/>
+    <w:lsdException w:name="Light Grid Accent 4" w:semiHidden="0" w:uiPriority="62" w:unhideWhenUsed="0"/>
+    <w:lsdException w:name="Medium Shading 1 Accent 4" w:semiHidden="0" w:uiPriority="63" w:unhideWhenUsed="0"/>
+    <w:lsdException w:name="Medium Shading 2 Accent 4" w:semiHidden="0" w:uiPriority="64" w:unhideWhenUsed="0"/>
+    <w:lsdException w:name="Medium List 1 Accent 4" w:semiHidden="0" w:uiPriority="65" w:unhideWhenUsed="0"/>
+    <w:lsdException w:name="Medium List 2 Accent 4" w:semiHidden="0" w:uiPriority="66" w:unhideWhenUsed="0"/>
+    <w:lsdException w:name="Medium Grid 1 Accent 4" w:semiHidden="0" w:uiPriority="67" w:unhideWhenUsed="0"/>
+    <w:lsdException w:name="Medium Grid 2 Accent 4" w:semiHidden="0" w:uiPriority="68" w:unhideWhenUsed="0"/>
+    <w:lsdException w:name="Medium Grid 3 Accent 4" w:semiHidden="0" w:uiPriority="69" w:unhideWhenUsed="0"/>
+    <w:lsdException w:name="Dark List Accent 4" w:semiHidden="0" w:uiPriority="70" w:unhideWhenUsed="0"/>
+    <w:lsdException w:name="Colorful Shading Accent 4" w:semiHidden="0" w:uiPriority="71" w:unhideWhenUsed="0"/>
+    <w:lsdException w:name="Colorful List Accent 4" w:semiHidden="0" w:uiPriority="72" w:unhideWhenUsed="0"/>
+    <w:lsdException w:name="Colorful Grid Accent 4" w:semiHidden="0" w:uiPriority="73" w:unhideWhenUsed="0"/>
+    <w:lsdException w:name="Light Shading Accent 5" w:semiHidden="0" w:uiPriority="60" w:unhideWhenUsed="0"/>
+    <w:lsdException w:name="Light List Accent 5" w:semiHidden="0" w:uiPriority="61" w:unhideWhenUsed="0"/>
+    <w:lsdException w:name="Light Grid Accent 5" w:semiHidden="0" w:uiPriority="62" w:unhideWhenUsed="0"/>
+    <w:lsdException w:name="Medium Shading 1 Accent 5" w:semiHidden="0" w:uiPriority="63" w:unhideWhenUsed="0"/>
+    <w:lsdException w:name="Medium Shading 2 Accent 5" w:semiHidden="0" w:uiPriority="64" w:unhideWhenUsed="0"/>
+    <w:lsdException w:name="Medium List 1 Accent 5" w:semiHidden="0" w:uiPriority="65" w:unhideWhenUsed="0"/>
+    <w:lsdException w:name="Medium List 2 Accent 5" w:semiHidden="0" w:uiPriority="66" w:unhideWhenUsed="0"/>
+    <w:lsdException w:name="Medium Grid 1 Accent 5" w:semiHidden="0" w:uiPriority="67" w:unhideWhenUsed="0"/>
+    <w:lsdException w:name="Medium Grid 2 Accent 5" w:semiHidden="0" w:uiPriority="68" w:unhideWhenUsed="0"/>
+    <w:lsdException w:name="Medium Grid 3 Accent 5" w:semiHidden="0" w:uiPriority="69" w:unhideWhenUsed="0"/>
+    <w:lsdException w:name="Dark List Accent 5" w:semiHidden="0" w:uiPriority="70" w:unhideWhenUsed="0"/>
+    <w:lsdException w:name="Colorful Shading Accent 5" w:semiHidden="0" w:uiPriority="71" w:unhideWhenUsed="0"/>
+    <w:lsdException w:name="Colorful List Accent 5" w:semiHidden="0" w:uiPriority="72" w:unhideWhenUsed="0"/>
+    <w:lsdException w:name="Colorful Grid Accent 5" w:semiHidden="0" w:uiPriority="73" w:unhideWhenUsed="0"/>
+    <w:lsdException w:name="Light Shading Accent 6" w:semiHidden="0" w:uiPriority="60" w:unhideWhenUsed="0"/>
+    <w:lsdException w:name="Light List Accent 6" w:semiHidden="0" w:uiPriority="61" w:unhideWhenUsed="0"/>
+    <w:lsdException w:name="Light Grid Accent 6" w:semiHidden="0" w:uiPriority="62" w:unhideWhenUsed="0"/>
+    <w:lsdException w:name="Medium Shading 1 Accent 6" w:semiHidden="0" w:uiPriority="63" w:unhideWhenUsed="0"/>
+    <w:lsdException w:name="Medium Shading 2 Accent 6" w:semiHidden="0" w:uiPriority="64" w:unhideWhenUsed="0"/>
+    <w:lsdException w:name="Medium List 1 Accent 6" w:semiHidden="0" w:uiPriority="65" w:unhideWhenUsed="0"/>
+    <w:lsdException w:name="Medium List 2 Accent 6" w:semiHidden="0" w:uiPriority="66" w:unhideWhenUsed="0"/>
+    <w:lsdException w:name="Medium Grid 1 Accent 6" w:semiHidden="0" w:uiPriority="67" w:unhideWhenUsed="0"/>
+    <w:lsdException w:name="Medium Grid 2 Accent 6" w:semiHidden="0" w:uiPriority="68" w:unhideWhenUsed="0"/>
+    <w:lsdException w:name="Medium Grid 3 Accent 6" w:semiHidden="0" w:uiPriority="69" w:unhideWhenUsed="0"/>
+    <w:lsdException w:name="Dark List Accent 6" w:semiHidden="0" w:uiPriority="70" w:unhideWhenUsed="0"/>
+    <w:lsdException w:name="Colorful Shading Accent 6" w:semiHidden="0" w:uiPriority="71" w:unhideWhenUsed="0"/>
+    <w:lsdException w:name="Colorful List Accent 6" w:semiHidden="0" w:uiPriority="72" w:unhideWhenUsed="0"/>
+    <w:lsdException w:name="Colorful Grid Accent 6" w:semiHidden="0" w:uiPriority="73" w:unhideWhenUsed="0"/>
+    <w:lsdException w:name="Subtle Emphasis" w:semiHidden="0" w:uiPriority="19" w:unhideWhenUsed="0" w:qFormat="1"/>
+    <w:lsdException w:name="Intense Emphasis" w:semiHidden="0" w:uiPriority="21" w:unhideWhenUsed="0" w:qFormat="1"/>
+    <w:lsdException w:name="Subtle Reference" w:semiHidden="0" w:uiPriority="31" w:unhideWhenUsed="0" w:qFormat="1"/>
+    <w:lsdException w:name="Intense Reference" w:semiHidden="0" w:uiPriority="32" w:unhideWhenUsed="0" w:qFormat="1"/>
+    <w:lsdException w:name="Book Title" w:semiHidden="0" w:uiPriority="33" w:unhideWhenUsed="0" w:qFormat="1"/>
+    <w:lsdException w:name="Bibliography" w:uiPriority="37"/>
+    <w:lsdException w:name="TOC Heading" w:uiPriority="39" w:qFormat="1"/>
+  </w:latentStyles>
+  <w:style w:type="paragraph" w:default="1" w:styleId="Normal">
+    <w:name w:val="Normal"/>
+    <w:qFormat/>
+  </w:style>
+  <w:style w:type="character" w:default="1" w:styleId="DefaultParagraphFont">
+    <w:name w:val="Default Paragraph Font"/>
+    <w:uiPriority w:val="1"/>
+    <w:semiHidden/>
+    <w:unhideWhenUsed/>
+  </w:style>
+  <w:style w:type="table" w:default="1" w:styleId="TableNormal">
+    <w:name w:val="Normal Table"/>
+    <w:uiPriority w:val="99"/>
+    <w:semiHidden/>
+    <w:unhideWhenUsed/>
+    <w:tblPr>
+      <w:tblInd w:w="0" w:type="dxa"/>
+      <w:tblCellMar>
+        <w:top w:w="0" w:type="dxa"/>
+        <w:left w:w="108" w:type="dxa"/>
+        <w:bottom w:w="0" w:type="dxa"/>
+        <w:right w:w="108" w:type="dxa"/>
+      </w:tblCellMar>
+    </w:tblPr>
+  </w:style>
+  <w:style w:type="numbering" w:default="1" w:styleId="NoList">
+    <w:name w:val="No List"/>
+    <w:uiPriority w:val="99"/>
+    <w:semiHidden/>
+    <w:unhideWhenUsed/>
   </w:style>
 </w:styles>
 </file>

</xml_diff>